<commit_message>
Sorted files into correct layout
</commit_message>
<xml_diff>
--- a/Report.docx
+++ b/Report.docx
@@ -170,25 +170,25 @@
           <w:sz w:val="24"/>
           <w:szCs w:val="27"/>
         </w:rPr>
-        <w:t xml:space="preserve"> I have fully documented my design using in line comments and Javadoc to make it easy to follow. Please find the docs in the </w:t>
-      </w:r>
-      <w:proofErr w:type="gramStart"/>
-      <w:r>
-        <w:rPr>
-          <w:rFonts w:ascii="Arial" w:hAnsi="Arial" w:cs="Arial"/>
-          <w:sz w:val="24"/>
-          <w:szCs w:val="27"/>
-        </w:rPr>
-        <w:t>docs</w:t>
-      </w:r>
-      <w:proofErr w:type="gramEnd"/>
-      <w:r>
-        <w:rPr>
-          <w:rFonts w:ascii="Arial" w:hAnsi="Arial" w:cs="Arial"/>
-          <w:sz w:val="24"/>
-          <w:szCs w:val="27"/>
-        </w:rPr>
-        <w:t xml:space="preserve"> folder.</w:t>
+        <w:t xml:space="preserve"> I have fully documented my design using in line comments and Javadoc</w:t>
+      </w:r>
+      <w:r>
+        <w:rPr>
+          <w:rFonts w:ascii="Arial" w:hAnsi="Arial" w:cs="Arial"/>
+          <w:sz w:val="24"/>
+          <w:szCs w:val="27"/>
+        </w:rPr>
+        <w:t xml:space="preserve"> comments</w:t>
+      </w:r>
+      <w:bookmarkStart w:id="0" w:name="_GoBack"/>
+      <w:bookmarkEnd w:id="0"/>
+      <w:r>
+        <w:rPr>
+          <w:rFonts w:ascii="Arial" w:hAnsi="Arial" w:cs="Arial"/>
+          <w:sz w:val="24"/>
+          <w:szCs w:val="27"/>
+        </w:rPr>
+        <w:t xml:space="preserve"> to make it easy to follow. </w:t>
       </w:r>
     </w:p>
     <w:p>
@@ -1009,17 +1009,7 @@
           <w:sz w:val="24"/>
           <w:szCs w:val="27"/>
         </w:rPr>
-        <w:t>. It would then calculate the frequencies for each letter and store them inside the HashMap. It would then print them out in the correct format as 0.2 for every chara</w:t>
-      </w:r>
-      <w:bookmarkStart w:id="0" w:name="_GoBack"/>
-      <w:bookmarkEnd w:id="0"/>
-      <w:r>
-        <w:rPr>
-          <w:rFonts w:ascii="Arial" w:hAnsi="Arial" w:cs="Arial"/>
-          <w:sz w:val="24"/>
-          <w:szCs w:val="27"/>
-        </w:rPr>
-        <w:t>cter.</w:t>
+        <w:t>. It would then calculate the frequencies for each letter and store them inside the HashMap. It would then print them out in the correct format as 0.2 for every character.</w:t>
       </w:r>
     </w:p>
     <w:p>

</xml_diff>